<commit_message>
final defense for csci 199.1
</commit_message>
<xml_diff>
--- a/DRAFTS/Draft with Template.docx
+++ b/DRAFTS/Draft with Template.docx
@@ -13787,6 +13787,28 @@
 </a:theme>
 </file>
 
+<file path=word/webextensions/taskpanes.xml><?xml version="1.0" encoding="utf-8"?>
+<wetp:taskpanes xmlns:wetp="http://schemas.microsoft.com/office/webextensions/taskpanes/2010/11">
+  <wetp:taskpane dockstate="right" visibility="0" width="350" row="0">
+    <wetp:webextensionref xmlns:r="http://schemas.openxmlformats.org/officeDocument/2006/relationships" r:id="rId1"/>
+  </wetp:taskpane>
+</wetp:taskpanes>
+</file>
+
+<file path=word/webextensions/webextension1.xml><?xml version="1.0" encoding="utf-8"?>
+<we:webextension xmlns:we="http://schemas.microsoft.com/office/webextensions/webextension/2010/11" id="{AB05C8CA-82D1-5640-A466-2D30C9840154}">
+  <we:reference id="wa104382081" version="1.55.1.0" store="en-US" storeType="OMEX"/>
+  <we:alternateReferences>
+    <we:reference id="wa104382081" version="1.55.1.0" store="" storeType="OMEX"/>
+  </we:alternateReferences>
+  <we:properties>
+    <we:property name="MENDELEY_CITATIONS" value="[]"/>
+  </we:properties>
+  <we:bindings/>
+  <we:snapshot xmlns:r="http://schemas.openxmlformats.org/officeDocument/2006/relationships"/>
+</we:webextension>
+</file>
+
 <file path=customXml/item1.xml><?xml version="1.0" encoding="utf-8"?>
 <b:Sources xmlns:b="http://schemas.openxmlformats.org/officeDocument/2006/bibliography" xmlns="http://schemas.openxmlformats.org/officeDocument/2006/bibliography" SelectedStyle="\APA.XSL" StyleName="APA"/>
 </file>

</xml_diff>